<commit_message>
Extra atk of the weapon in phand
</commit_message>
<xml_diff>
--- a/Eigen spel/Resterende ideeën voor de game.docx
+++ b/Eigen spel/Resterende ideeën voor de game.docx
@@ -69,64 +69,6 @@
       <w:r>
         <w:t xml:space="preserve"> </w:t>
       </w:r>
-      <w:bookmarkStart w:id="0" w:name="_GoBack"/>
-      <w:bookmarkEnd w:id="0"/>
-    </w:p>
-    <w:p>
-      <w:r>
-        <w:t>-</w:t>
-      </w:r>
-      <w:proofErr w:type="spellStart"/>
-      <w:r>
-        <w:t>Atk</w:t>
-      </w:r>
-      <w:proofErr w:type="spellEnd"/>
-      <w:r>
-        <w:t xml:space="preserve"> of </w:t>
-      </w:r>
-      <w:proofErr w:type="spellStart"/>
-      <w:r>
-        <w:t>the</w:t>
-      </w:r>
-      <w:proofErr w:type="spellEnd"/>
-      <w:r>
-        <w:t xml:space="preserve"> </w:t>
-      </w:r>
-      <w:proofErr w:type="spellStart"/>
-      <w:r>
-        <w:t>weapon</w:t>
-      </w:r>
-      <w:proofErr w:type="spellEnd"/>
-      <w:r>
-        <w:t xml:space="preserve"> </w:t>
-      </w:r>
-      <w:r>
-        <w:sym w:font="Wingdings" w:char="F0E0"/>
-      </w:r>
-      <w:r>
-        <w:t xml:space="preserve"> in </w:t>
-      </w:r>
-      <w:proofErr w:type="spellStart"/>
-      <w:r>
-        <w:t>phand</w:t>
-      </w:r>
-      <w:proofErr w:type="spellEnd"/>
-      <w:r>
-        <w:t xml:space="preserve"> toevoegen aan </w:t>
-      </w:r>
-      <w:proofErr w:type="spellStart"/>
-      <w:r>
-        <w:t>players</w:t>
-      </w:r>
-      <w:proofErr w:type="spellEnd"/>
-      <w:r>
-        <w:t xml:space="preserve"> </w:t>
-      </w:r>
-      <w:proofErr w:type="spellStart"/>
-      <w:r>
-        <w:t>atk</w:t>
-      </w:r>
-      <w:proofErr w:type="spellEnd"/>
     </w:p>
     <w:p>
       <w:pPr>
@@ -145,14 +87,14 @@
         <w:rPr>
           <w:lang w:val="en-GB"/>
         </w:rPr>
-        <w:t>Mutiple</w:t>
-      </w:r>
-      <w:proofErr w:type="spellEnd"/>
-      <w:r>
-        <w:rPr>
-          <w:lang w:val="en-GB"/>
-        </w:rPr>
-        <w:t xml:space="preserve"> locations </w:t>
+        <w:t>Atk</w:t>
+      </w:r>
+      <w:proofErr w:type="spellEnd"/>
+      <w:r>
+        <w:rPr>
+          <w:lang w:val="en-GB"/>
+        </w:rPr>
+        <w:t xml:space="preserve"> of the weapon </w:t>
       </w:r>
       <w:r>
         <w:sym w:font="Wingdings" w:char="F0E0"/>
@@ -161,6 +103,20 @@
         <w:rPr>
           <w:lang w:val="en-GB"/>
         </w:rPr>
+        <w:t xml:space="preserve"> in </w:t>
+      </w:r>
+      <w:proofErr w:type="spellStart"/>
+      <w:r>
+        <w:rPr>
+          <w:lang w:val="en-GB"/>
+        </w:rPr>
+        <w:t>phand</w:t>
+      </w:r>
+      <w:proofErr w:type="spellEnd"/>
+      <w:r>
+        <w:rPr>
+          <w:lang w:val="en-GB"/>
+        </w:rPr>
         <w:t xml:space="preserve"> </w:t>
       </w:r>
       <w:proofErr w:type="spellStart"/>
@@ -168,15 +124,51 @@
         <w:rPr>
           <w:lang w:val="en-GB"/>
         </w:rPr>
-        <w:t>voor</w:t>
-      </w:r>
-      <w:proofErr w:type="spellEnd"/>
-      <w:r>
-        <w:rPr>
-          <w:lang w:val="en-GB"/>
-        </w:rPr>
-        <w:t xml:space="preserve"> monsters</w:t>
-      </w:r>
+        <w:t>toevoegen</w:t>
+      </w:r>
+      <w:proofErr w:type="spellEnd"/>
+      <w:r>
+        <w:rPr>
+          <w:lang w:val="en-GB"/>
+        </w:rPr>
+        <w:t xml:space="preserve"> </w:t>
+      </w:r>
+      <w:proofErr w:type="spellStart"/>
+      <w:r>
+        <w:rPr>
+          <w:lang w:val="en-GB"/>
+        </w:rPr>
+        <w:t>aan</w:t>
+      </w:r>
+      <w:proofErr w:type="spellEnd"/>
+      <w:r>
+        <w:rPr>
+          <w:lang w:val="en-GB"/>
+        </w:rPr>
+        <w:t xml:space="preserve"> players </w:t>
+      </w:r>
+      <w:proofErr w:type="spellStart"/>
+      <w:r>
+        <w:rPr>
+          <w:lang w:val="en-GB"/>
+        </w:rPr>
+        <w:t>atk</w:t>
+      </w:r>
+      <w:proofErr w:type="spellEnd"/>
+      <w:r>
+        <w:rPr>
+          <w:lang w:val="en-GB"/>
+        </w:rPr>
+        <w:t xml:space="preserve"> </w:t>
+      </w:r>
+      <w:proofErr w:type="spellStart"/>
+      <w:r>
+        <w:rPr>
+          <w:lang w:val="en-GB"/>
+        </w:rPr>
+        <w:t>xxxxxxxxx</w:t>
+      </w:r>
+      <w:proofErr w:type="spellEnd"/>
     </w:p>
     <w:p>
       <w:pPr>
@@ -188,7 +180,44 @@
         <w:rPr>
           <w:lang w:val="en-GB"/>
         </w:rPr>
-        <w:t>-Potion shop</w:t>
+        <w:t>-</w:t>
+      </w:r>
+      <w:proofErr w:type="spellStart"/>
+      <w:r>
+        <w:rPr>
+          <w:lang w:val="en-GB"/>
+        </w:rPr>
+        <w:t>Mutiple</w:t>
+      </w:r>
+      <w:proofErr w:type="spellEnd"/>
+      <w:r>
+        <w:rPr>
+          <w:lang w:val="en-GB"/>
+        </w:rPr>
+        <w:t xml:space="preserve"> locations </w:t>
+      </w:r>
+      <w:r>
+        <w:sym w:font="Wingdings" w:char="F0E0"/>
+      </w:r>
+      <w:r>
+        <w:rPr>
+          <w:lang w:val="en-GB"/>
+        </w:rPr>
+        <w:t xml:space="preserve"> </w:t>
+      </w:r>
+      <w:proofErr w:type="spellStart"/>
+      <w:r>
+        <w:rPr>
+          <w:lang w:val="en-GB"/>
+        </w:rPr>
+        <w:t>voor</w:t>
+      </w:r>
+      <w:proofErr w:type="spellEnd"/>
+      <w:r>
+        <w:rPr>
+          <w:lang w:val="en-GB"/>
+        </w:rPr>
+        <w:t xml:space="preserve"> monsters</w:t>
       </w:r>
     </w:p>
     <w:p>
@@ -197,19 +226,11 @@
           <w:lang w:val="en-GB"/>
         </w:rPr>
       </w:pPr>
-      <w:proofErr w:type="gramStart"/>
-      <w:r>
-        <w:rPr>
-          <w:lang w:val="en-GB"/>
-        </w:rPr>
-        <w:t>-(</w:t>
-      </w:r>
-      <w:proofErr w:type="gramEnd"/>
-      <w:r>
-        <w:rPr>
-          <w:lang w:val="en-GB"/>
-        </w:rPr>
-        <w:t xml:space="preserve">MISS !!!) Item drop van monsters </w:t>
+      <w:r>
+        <w:rPr>
+          <w:lang w:val="en-GB"/>
+        </w:rPr>
+        <w:t>-Potion shop</w:t>
       </w:r>
     </w:p>
     <w:p>
@@ -218,12 +239,22 @@
           <w:lang w:val="en-GB"/>
         </w:rPr>
       </w:pPr>
-      <w:r>
-        <w:rPr>
-          <w:lang w:val="en-GB"/>
-        </w:rPr>
-        <w:t>-use op Potion before a battle</w:t>
-      </w:r>
+      <w:proofErr w:type="gramStart"/>
+      <w:r>
+        <w:rPr>
+          <w:lang w:val="en-GB"/>
+        </w:rPr>
+        <w:t>-(</w:t>
+      </w:r>
+      <w:proofErr w:type="gramEnd"/>
+      <w:r>
+        <w:rPr>
+          <w:lang w:val="en-GB"/>
+        </w:rPr>
+        <w:t xml:space="preserve">MISS !!!) Item drop van monsters </w:t>
+      </w:r>
+      <w:bookmarkStart w:id="0" w:name="_GoBack"/>
+      <w:bookmarkEnd w:id="0"/>
     </w:p>
     <w:sectPr>
       <w:pgSz w:w="11906" w:h="16838"/>

</xml_diff>

<commit_message>
Potions now work correct as they been used
</commit_message>
<xml_diff>
--- a/Eigen spel/Resterende ideeën voor de game.docx
+++ b/Eigen spel/Resterende ideeën voor de game.docx
@@ -9,23 +9,57 @@
     </w:p>
     <w:p>
       <w:r>
-        <w:t>-Use of potion -&gt; HP healen Atk omhoog</w:t>
-      </w:r>
-    </w:p>
-    <w:p>
-      <w:r>
-        <w:t>-Bank</w:t>
-      </w:r>
-      <w:r>
-        <w:t xml:space="preserve"> xxxxxx</w:t>
-      </w:r>
-    </w:p>
-    <w:p>
-      <w:r>
-        <w:t xml:space="preserve">-Healer </w:t>
-      </w:r>
-      <w:r>
-        <w:t xml:space="preserve"> xxxxxx</w:t>
+        <w:t>-</w:t>
+      </w:r>
+      <w:proofErr w:type="spellStart"/>
+      <w:r>
+        <w:t>Mutiple</w:t>
+      </w:r>
+      <w:proofErr w:type="spellEnd"/>
+      <w:r>
+        <w:t xml:space="preserve"> </w:t>
+      </w:r>
+      <w:proofErr w:type="spellStart"/>
+      <w:r>
+        <w:t>locations</w:t>
+      </w:r>
+      <w:proofErr w:type="spellEnd"/>
+      <w:r>
+        <w:t xml:space="preserve"> </w:t>
+      </w:r>
+      <w:r>
+        <w:sym w:font="Wingdings" w:char="F0E0"/>
+      </w:r>
+      <w:r>
+        <w:t xml:space="preserve"> voor monsters</w:t>
+      </w:r>
+      <w:r>
+        <w:t xml:space="preserve"> xxx </w:t>
+      </w:r>
+      <w:r>
+        <w:rPr>
+          <w:lang w:val="en-GB"/>
+        </w:rPr>
+        <w:sym w:font="Wingdings" w:char="F0E0"/>
+      </w:r>
+      <w:r>
+        <w:t xml:space="preserve"> 2</w:t>
+      </w:r>
+      <w:r>
+        <w:t xml:space="preserve"> </w:t>
+      </w:r>
+      <w:proofErr w:type="gramStart"/>
+      <w:r>
+        <w:t xml:space="preserve">( </w:t>
+      </w:r>
+      <w:proofErr w:type="spellStart"/>
+      <w:r>
+        <w:t>Beppalde</w:t>
+      </w:r>
+      <w:proofErr w:type="spellEnd"/>
+      <w:proofErr w:type="gramEnd"/>
+      <w:r>
+        <w:t xml:space="preserve"> Monsters Alleen op plek komen)</w:t>
       </w:r>
     </w:p>
     <w:p>
@@ -34,26 +68,19 @@
           <w:lang w:val="en-GB"/>
         </w:rPr>
       </w:pPr>
-      <w:r>
-        <w:rPr>
-          <w:lang w:val="en-GB"/>
-        </w:rPr>
-        <w:t xml:space="preserve">-Atk of the weapon </w:t>
-      </w:r>
-      <w:r>
-        <w:sym w:font="Wingdings" w:char="F0E0"/>
-      </w:r>
-      <w:r>
-        <w:rPr>
-          <w:lang w:val="en-GB"/>
-        </w:rPr>
-        <w:t xml:space="preserve"> in phand toevoegen aan players atk</w:t>
-      </w:r>
-      <w:r>
-        <w:rPr>
-          <w:lang w:val="en-GB"/>
-        </w:rPr>
-        <w:t xml:space="preserve"> xxxxxxxxx</w:t>
+      <w:proofErr w:type="gramStart"/>
+      <w:r>
+        <w:rPr>
+          <w:lang w:val="en-GB"/>
+        </w:rPr>
+        <w:t>-(</w:t>
+      </w:r>
+      <w:proofErr w:type="gramEnd"/>
+      <w:r>
+        <w:rPr>
+          <w:lang w:val="en-GB"/>
+        </w:rPr>
+        <w:t xml:space="preserve">MISS !!!) Item drop van monsters </w:t>
       </w:r>
     </w:p>
     <w:p>
@@ -66,34 +93,57 @@
         <w:rPr>
           <w:lang w:val="en-GB"/>
         </w:rPr>
-        <w:t xml:space="preserve">-Mutiple locations </w:t>
-      </w:r>
-      <w:r>
-        <w:sym w:font="Wingdings" w:char="F0E0"/>
-      </w:r>
-      <w:r>
-        <w:rPr>
-          <w:lang w:val="en-GB"/>
-        </w:rPr>
-        <w:t xml:space="preserve"> voor monsters</w:t>
-      </w:r>
-      <w:r>
-        <w:rPr>
-          <w:lang w:val="en-GB"/>
-        </w:rPr>
-        <w:t xml:space="preserve"> xxx </w:t>
-      </w:r>
-      <w:r>
-        <w:rPr>
-          <w:lang w:val="en-GB"/>
-        </w:rPr>
-        <w:sym w:font="Wingdings" w:char="F0E0"/>
-      </w:r>
-      <w:r>
-        <w:rPr>
-          <w:lang w:val="en-GB"/>
-        </w:rPr>
-        <w:t xml:space="preserve"> 2</w:t>
+        <w:t xml:space="preserve">- More weapons with higher </w:t>
+      </w:r>
+      <w:proofErr w:type="spellStart"/>
+      <w:r>
+        <w:rPr>
+          <w:lang w:val="en-GB"/>
+        </w:rPr>
+        <w:t>atk</w:t>
+      </w:r>
+      <w:proofErr w:type="spellEnd"/>
+      <w:r>
+        <w:rPr>
+          <w:lang w:val="en-GB"/>
+        </w:rPr>
+        <w:t xml:space="preserve"> </w:t>
+      </w:r>
+      <w:proofErr w:type="spellStart"/>
+      <w:proofErr w:type="gramStart"/>
+      <w:r>
+        <w:rPr>
+          <w:lang w:val="en-GB"/>
+        </w:rPr>
+        <w:t>dmg</w:t>
+      </w:r>
+      <w:proofErr w:type="spellEnd"/>
+      <w:r>
+        <w:rPr>
+          <w:lang w:val="en-GB"/>
+        </w:rPr>
+        <w:t xml:space="preserve"> </w:t>
+      </w:r>
+      <w:r>
+        <w:rPr>
+          <w:lang w:val="en-GB"/>
+        </w:rPr>
+        <w:t xml:space="preserve"> </w:t>
+      </w:r>
+      <w:proofErr w:type="spellStart"/>
+      <w:r>
+        <w:rPr>
+          <w:lang w:val="en-GB"/>
+        </w:rPr>
+        <w:t>en</w:t>
+      </w:r>
+      <w:proofErr w:type="spellEnd"/>
+      <w:proofErr w:type="gramEnd"/>
+      <w:r>
+        <w:rPr>
+          <w:lang w:val="en-GB"/>
+        </w:rPr>
+        <w:t xml:space="preserve"> good defence</w:t>
       </w:r>
     </w:p>
     <w:p>
@@ -106,13 +156,7 @@
         <w:rPr>
           <w:lang w:val="en-GB"/>
         </w:rPr>
-        <w:t>-Potion shop</w:t>
-      </w:r>
-      <w:r>
-        <w:rPr>
-          <w:lang w:val="en-GB"/>
-        </w:rPr>
-        <w:t xml:space="preserve"> xxxx</w:t>
+        <w:t>- More monsters</w:t>
       </w:r>
     </w:p>
     <w:p>
@@ -125,7 +169,7 @@
         <w:rPr>
           <w:lang w:val="en-GB"/>
         </w:rPr>
-        <w:t xml:space="preserve">-(MISS !!!) Item drop van monsters </w:t>
+        <w:t>- Sell of items</w:t>
       </w:r>
     </w:p>
     <w:p>
@@ -138,13 +182,7 @@
         <w:rPr>
           <w:lang w:val="en-GB"/>
         </w:rPr>
-        <w:t xml:space="preserve">- More weapons with higher atk dmg </w:t>
-      </w:r>
-      <w:r>
-        <w:rPr>
-          <w:lang w:val="en-GB"/>
-        </w:rPr>
-        <w:t xml:space="preserve"> en good defence</w:t>
+        <w:t>-Balance for the weapons and the monsters</w:t>
       </w:r>
     </w:p>
     <w:p>
@@ -157,8 +195,24 @@
         <w:rPr>
           <w:lang w:val="en-GB"/>
         </w:rPr>
-        <w:t>- More monsters</w:t>
-      </w:r>
+        <w:t xml:space="preserve">-other effect for the </w:t>
+      </w:r>
+      <w:proofErr w:type="spellStart"/>
+      <w:r>
+        <w:rPr>
+          <w:lang w:val="en-GB"/>
+        </w:rPr>
+        <w:t>Oraange</w:t>
+      </w:r>
+      <w:proofErr w:type="spellEnd"/>
+      <w:r>
+        <w:rPr>
+          <w:lang w:val="en-GB"/>
+        </w:rPr>
+        <w:t xml:space="preserve"> potion</w:t>
+      </w:r>
+      <w:bookmarkStart w:id="0" w:name="_GoBack"/>
+      <w:bookmarkEnd w:id="0"/>
     </w:p>
     <w:p>
       <w:pPr>
@@ -166,59 +220,6 @@
           <w:lang w:val="en-GB"/>
         </w:rPr>
       </w:pPr>
-      <w:r>
-        <w:rPr>
-          <w:lang w:val="en-GB"/>
-        </w:rPr>
-        <w:t>- Sell of items</w:t>
-      </w:r>
-    </w:p>
-    <w:p>
-      <w:pPr>
-        <w:rPr>
-          <w:lang w:val="en-GB"/>
-        </w:rPr>
-      </w:pPr>
-      <w:r>
-        <w:rPr>
-          <w:lang w:val="en-GB"/>
-        </w:rPr>
-        <w:t>-Use of items</w:t>
-      </w:r>
-      <w:r>
-        <w:rPr>
-          <w:lang w:val="en-GB"/>
-        </w:rPr>
-        <w:t xml:space="preserve"> xxxx</w:t>
-      </w:r>
-    </w:p>
-    <w:p>
-      <w:pPr>
-        <w:rPr>
-          <w:lang w:val="en-GB"/>
-        </w:rPr>
-      </w:pPr>
-      <w:r>
-        <w:rPr>
-          <w:lang w:val="en-GB"/>
-        </w:rPr>
-        <w:t>-Items correcte naam geven</w:t>
-      </w:r>
-    </w:p>
-    <w:p>
-      <w:pPr>
-        <w:rPr>
-          <w:lang w:val="en-GB"/>
-        </w:rPr>
-      </w:pPr>
-      <w:r>
-        <w:rPr>
-          <w:lang w:val="en-GB"/>
-        </w:rPr>
-        <w:t>-Items the goof function given.</w:t>
-      </w:r>
-      <w:bookmarkStart w:id="0" w:name="_GoBack"/>
-      <w:bookmarkEnd w:id="0"/>
     </w:p>
     <w:sectPr>
       <w:pgSz w:w="11906" w:h="16838"/>

</xml_diff>

<commit_message>
More monster has been added:)
</commit_message>
<xml_diff>
--- a/Eigen spel/Resterende ideeën voor de game.docx
+++ b/Eigen spel/Resterende ideeën voor de game.docx
@@ -8,58 +8,16 @@
       </w:r>
     </w:p>
     <w:p>
-      <w:r>
-        <w:t>-</w:t>
-      </w:r>
-      <w:proofErr w:type="spellStart"/>
-      <w:r>
-        <w:t>Mutiple</w:t>
-      </w:r>
-      <w:proofErr w:type="spellEnd"/>
-      <w:r>
-        <w:t xml:space="preserve"> </w:t>
-      </w:r>
-      <w:proofErr w:type="spellStart"/>
-      <w:r>
-        <w:t>locations</w:t>
-      </w:r>
-      <w:proofErr w:type="spellEnd"/>
-      <w:r>
-        <w:t xml:space="preserve"> </w:t>
-      </w:r>
-      <w:r>
-        <w:sym w:font="Wingdings" w:char="F0E0"/>
-      </w:r>
-      <w:r>
-        <w:t xml:space="preserve"> voor monsters</w:t>
-      </w:r>
-      <w:r>
-        <w:t xml:space="preserve"> xxx </w:t>
-      </w:r>
-      <w:r>
-        <w:rPr>
-          <w:lang w:val="en-GB"/>
-        </w:rPr>
-        <w:sym w:font="Wingdings" w:char="F0E0"/>
-      </w:r>
-      <w:r>
-        <w:t xml:space="preserve"> 2</w:t>
-      </w:r>
-      <w:r>
-        <w:t xml:space="preserve"> </w:t>
-      </w:r>
-      <w:proofErr w:type="gramStart"/>
-      <w:r>
-        <w:t xml:space="preserve">( </w:t>
-      </w:r>
-      <w:proofErr w:type="spellStart"/>
-      <w:r>
-        <w:t>Beppalde</w:t>
-      </w:r>
-      <w:proofErr w:type="spellEnd"/>
-      <w:proofErr w:type="gramEnd"/>
-      <w:r>
-        <w:t xml:space="preserve"> Monsters Alleen op plek komen)</w:t>
+      <w:pPr>
+        <w:rPr>
+          <w:lang w:val="en-GB"/>
+        </w:rPr>
+      </w:pPr>
+      <w:r>
+        <w:rPr>
+          <w:lang w:val="en-GB"/>
+        </w:rPr>
+        <w:t xml:space="preserve">-Item drop van monsters </w:t>
       </w:r>
     </w:p>
     <w:p>
@@ -68,27 +26,6 @@
           <w:lang w:val="en-GB"/>
         </w:rPr>
       </w:pPr>
-      <w:proofErr w:type="gramStart"/>
-      <w:r>
-        <w:rPr>
-          <w:lang w:val="en-GB"/>
-        </w:rPr>
-        <w:t>-(</w:t>
-      </w:r>
-      <w:proofErr w:type="gramEnd"/>
-      <w:r>
-        <w:rPr>
-          <w:lang w:val="en-GB"/>
-        </w:rPr>
-        <w:t xml:space="preserve">MISS !!!) Item drop van monsters </w:t>
-      </w:r>
-    </w:p>
-    <w:p>
-      <w:pPr>
-        <w:rPr>
-          <w:lang w:val="en-GB"/>
-        </w:rPr>
-      </w:pPr>
       <w:r>
         <w:rPr>
           <w:lang w:val="en-GB"/>
@@ -110,7 +47,6 @@
         <w:t xml:space="preserve"> </w:t>
       </w:r>
       <w:proofErr w:type="spellStart"/>
-      <w:proofErr w:type="gramStart"/>
       <w:r>
         <w:rPr>
           <w:lang w:val="en-GB"/>
@@ -138,78 +74,11 @@
         <w:t>en</w:t>
       </w:r>
       <w:proofErr w:type="spellEnd"/>
-      <w:proofErr w:type="gramEnd"/>
       <w:r>
         <w:rPr>
           <w:lang w:val="en-GB"/>
         </w:rPr>
         <w:t xml:space="preserve"> good defence</w:t>
-      </w:r>
-    </w:p>
-    <w:p>
-      <w:pPr>
-        <w:rPr>
-          <w:lang w:val="en-GB"/>
-        </w:rPr>
-      </w:pPr>
-      <w:r>
-        <w:rPr>
-          <w:lang w:val="en-GB"/>
-        </w:rPr>
-        <w:t>- More monsters</w:t>
-      </w:r>
-    </w:p>
-    <w:p>
-      <w:pPr>
-        <w:rPr>
-          <w:lang w:val="en-GB"/>
-        </w:rPr>
-      </w:pPr>
-      <w:r>
-        <w:rPr>
-          <w:lang w:val="en-GB"/>
-        </w:rPr>
-        <w:t>- Sell of items</w:t>
-      </w:r>
-    </w:p>
-    <w:p>
-      <w:pPr>
-        <w:rPr>
-          <w:lang w:val="en-GB"/>
-        </w:rPr>
-      </w:pPr>
-      <w:r>
-        <w:rPr>
-          <w:lang w:val="en-GB"/>
-        </w:rPr>
-        <w:t>-Balance for the weapons and the monsters</w:t>
-      </w:r>
-    </w:p>
-    <w:p>
-      <w:pPr>
-        <w:rPr>
-          <w:lang w:val="en-GB"/>
-        </w:rPr>
-      </w:pPr>
-      <w:r>
-        <w:rPr>
-          <w:lang w:val="en-GB"/>
-        </w:rPr>
-        <w:t xml:space="preserve">-other effect for the </w:t>
-      </w:r>
-      <w:proofErr w:type="spellStart"/>
-      <w:r>
-        <w:rPr>
-          <w:lang w:val="en-GB"/>
-        </w:rPr>
-        <w:t>Oraange</w:t>
-      </w:r>
-      <w:proofErr w:type="spellEnd"/>
-      <w:r>
-        <w:rPr>
-          <w:lang w:val="en-GB"/>
-        </w:rPr>
-        <w:t xml:space="preserve"> potion</w:t>
       </w:r>
       <w:bookmarkStart w:id="0" w:name="_GoBack"/>
       <w:bookmarkEnd w:id="0"/>
@@ -220,6 +89,74 @@
           <w:lang w:val="en-GB"/>
         </w:rPr>
       </w:pPr>
+      <w:r>
+        <w:rPr>
+          <w:lang w:val="en-GB"/>
+        </w:rPr>
+        <w:t>- Sell of items</w:t>
+      </w:r>
+    </w:p>
+    <w:p>
+      <w:pPr>
+        <w:rPr>
+          <w:lang w:val="en-GB"/>
+        </w:rPr>
+      </w:pPr>
+      <w:r>
+        <w:rPr>
+          <w:lang w:val="en-GB"/>
+        </w:rPr>
+        <w:t>-Balance for the weapons and the monsters</w:t>
+      </w:r>
+    </w:p>
+    <w:p>
+      <w:pPr>
+        <w:rPr>
+          <w:lang w:val="en-GB"/>
+        </w:rPr>
+      </w:pPr>
+      <w:r>
+        <w:rPr>
+          <w:lang w:val="en-GB"/>
+        </w:rPr>
+        <w:t xml:space="preserve">-Price changes depending on the monster gold </w:t>
+      </w:r>
+      <w:proofErr w:type="spellStart"/>
+      <w:r>
+        <w:rPr>
+          <w:lang w:val="en-GB"/>
+        </w:rPr>
+        <w:t>recive</w:t>
+      </w:r>
+      <w:proofErr w:type="spellEnd"/>
+      <w:r>
+        <w:rPr>
+          <w:lang w:val="en-GB"/>
+        </w:rPr>
+        <w:t xml:space="preserve"> </w:t>
+      </w:r>
+      <w:proofErr w:type="spellStart"/>
+      <w:proofErr w:type="gramStart"/>
+      <w:r>
+        <w:rPr>
+          <w:lang w:val="en-GB"/>
+        </w:rPr>
+        <w:t>en</w:t>
+      </w:r>
+      <w:proofErr w:type="spellEnd"/>
+      <w:r>
+        <w:rPr>
+          <w:lang w:val="en-GB"/>
+        </w:rPr>
+        <w:t xml:space="preserve">  items</w:t>
+      </w:r>
+      <w:proofErr w:type="gramEnd"/>
+      <w:r>
+        <w:rPr>
+          <w:lang w:val="en-GB"/>
+        </w:rPr>
+        <w:t xml:space="preserve"> drop</w:t>
+      </w:r>
     </w:p>
     <w:sectPr>
       <w:pgSz w:w="11906" w:h="16838"/>

</xml_diff>

<commit_message>
New locations New monster and New items
</commit_message>
<xml_diff>
--- a/Eigen spel/Resterende ideeën voor de game.docx
+++ b/Eigen spel/Resterende ideeën voor de game.docx
@@ -6,15 +6,293 @@
       <w:r>
         <w:t>Resterende ideeën voor de game</w:t>
       </w:r>
-    </w:p>
-    <w:p>
-      <w:pPr>
-        <w:rPr>
-          <w:lang w:val="en-GB"/>
-        </w:rPr>
-      </w:pPr>
-      <w:r>
-        <w:t xml:space="preserve">-Item drop van monsters </w:t>
+      <w:r>
+        <w:t xml:space="preserve"> </w:t>
+      </w:r>
+    </w:p>
+    <w:p>
+      <w:pPr>
+        <w:rPr>
+          <w:lang w:val="en-GB"/>
+        </w:rPr>
+      </w:pPr>
+      <w:r>
+        <w:rPr>
+          <w:lang w:val="en-GB"/>
+        </w:rPr>
+        <w:t>-Balance for the weapons and the monsters</w:t>
+      </w:r>
+    </w:p>
+    <w:p>
+      <w:pPr>
+        <w:rPr>
+          <w:lang w:val="en-GB"/>
+        </w:rPr>
+      </w:pPr>
+      <w:r>
+        <w:rPr>
+          <w:lang w:val="en-GB"/>
+        </w:rPr>
+        <w:t xml:space="preserve">-Price changes depending on the monster gold </w:t>
+      </w:r>
+      <w:proofErr w:type="spellStart"/>
+      <w:r>
+        <w:rPr>
+          <w:lang w:val="en-GB"/>
+        </w:rPr>
+        <w:t>recive</w:t>
+      </w:r>
+      <w:proofErr w:type="spellEnd"/>
+      <w:r>
+        <w:rPr>
+          <w:lang w:val="en-GB"/>
+        </w:rPr>
+        <w:t xml:space="preserve"> </w:t>
+      </w:r>
+      <w:proofErr w:type="spellStart"/>
+      <w:proofErr w:type="gramStart"/>
+      <w:r>
+        <w:rPr>
+          <w:lang w:val="en-GB"/>
+        </w:rPr>
+        <w:t>en</w:t>
+      </w:r>
+      <w:proofErr w:type="spellEnd"/>
+      <w:r>
+        <w:rPr>
+          <w:lang w:val="en-GB"/>
+        </w:rPr>
+        <w:t xml:space="preserve">  items</w:t>
+      </w:r>
+      <w:proofErr w:type="gramEnd"/>
+      <w:r>
+        <w:rPr>
+          <w:lang w:val="en-GB"/>
+        </w:rPr>
+        <w:t xml:space="preserve"> drop</w:t>
+      </w:r>
+    </w:p>
+    <w:p>
+      <w:pPr>
+        <w:rPr>
+          <w:lang w:val="en-GB"/>
+        </w:rPr>
+      </w:pPr>
+      <w:proofErr w:type="gramStart"/>
+      <w:r>
+        <w:rPr>
+          <w:lang w:val="en-GB"/>
+        </w:rPr>
+        <w:t>-(</w:t>
+      </w:r>
+      <w:proofErr w:type="gramEnd"/>
+      <w:r>
+        <w:rPr>
+          <w:lang w:val="en-GB"/>
+        </w:rPr>
+        <w:t xml:space="preserve">BOSS MONSTERS </w:t>
+      </w:r>
+      <w:r>
+        <w:rPr>
+          <w:lang w:val="en-GB"/>
+        </w:rPr>
+        <w:sym w:font="Wingdings" w:char="F0E0"/>
+      </w:r>
+      <w:r>
+        <w:rPr>
+          <w:lang w:val="en-GB"/>
+        </w:rPr>
+        <w:t xml:space="preserve"> Before endings)</w:t>
+      </w:r>
+    </w:p>
+    <w:p>
+      <w:pPr>
+        <w:rPr>
+          <w:lang w:val="en-GB"/>
+        </w:rPr>
+      </w:pPr>
+      <w:r>
+        <w:rPr>
+          <w:lang w:val="en-GB"/>
+        </w:rPr>
+        <w:t>-More items for drops + Verity to the game</w:t>
+      </w:r>
+    </w:p>
+    <w:p>
+      <w:pPr>
+        <w:rPr>
+          <w:lang w:val="en-GB"/>
+        </w:rPr>
+      </w:pPr>
+      <w:r>
+        <w:rPr>
+          <w:lang w:val="en-GB"/>
+        </w:rPr>
+        <w:t>-</w:t>
+      </w:r>
+      <w:proofErr w:type="spellStart"/>
+      <w:r>
+        <w:rPr>
+          <w:lang w:val="en-GB"/>
+        </w:rPr>
+        <w:t>Expreince</w:t>
+      </w:r>
+      <w:proofErr w:type="spellEnd"/>
+      <w:r>
+        <w:rPr>
+          <w:lang w:val="en-GB"/>
+        </w:rPr>
+        <w:t xml:space="preserve"> </w:t>
+      </w:r>
+      <w:proofErr w:type="spellStart"/>
+      <w:r>
+        <w:rPr>
+          <w:lang w:val="en-GB"/>
+        </w:rPr>
+        <w:t>lvl</w:t>
+      </w:r>
+      <w:proofErr w:type="spellEnd"/>
+    </w:p>
+    <w:p>
+      <w:pPr>
+        <w:rPr>
+          <w:lang w:val="en-GB"/>
+        </w:rPr>
+      </w:pPr>
+      <w:r>
+        <w:rPr>
+          <w:lang w:val="en-GB"/>
+        </w:rPr>
+        <w:t>(</w:t>
+      </w:r>
+      <w:proofErr w:type="spellStart"/>
+      <w:r>
+        <w:rPr>
+          <w:lang w:val="en-GB"/>
+        </w:rPr>
+        <w:t>Abonded</w:t>
+      </w:r>
+      <w:proofErr w:type="spellEnd"/>
+      <w:r>
+        <w:rPr>
+          <w:lang w:val="en-GB"/>
+        </w:rPr>
+        <w:t xml:space="preserve"> aircraft carrier </w:t>
+      </w:r>
+      <w:r>
+        <w:rPr>
+          <w:lang w:val="en-GB"/>
+        </w:rPr>
+        <w:sym w:font="Wingdings" w:char="F0E0"/>
+      </w:r>
+      <w:r>
+        <w:rPr>
+          <w:lang w:val="en-GB"/>
+        </w:rPr>
+        <w:t xml:space="preserve"> Boss Kraken more monst</w:t>
+      </w:r>
+      <w:r>
+        <w:rPr>
+          <w:lang w:val="en-GB"/>
+        </w:rPr>
+        <w:t xml:space="preserve">ers) </w:t>
+      </w:r>
+    </w:p>
+    <w:p>
+      <w:pPr>
+        <w:rPr>
+          <w:lang w:val="en-GB"/>
+        </w:rPr>
+      </w:pPr>
+      <w:r>
+        <w:rPr>
+          <w:lang w:val="en-GB"/>
+        </w:rPr>
+        <w:t xml:space="preserve">(Carrier </w:t>
+      </w:r>
+      <w:r>
+        <w:rPr>
+          <w:lang w:val="en-GB"/>
+        </w:rPr>
+        <w:sym w:font="Wingdings" w:char="F0E0"/>
+      </w:r>
+      <w:r>
+        <w:rPr>
+          <w:lang w:val="en-GB"/>
+        </w:rPr>
+        <w:t xml:space="preserve"> Monster </w:t>
+      </w:r>
+      <w:proofErr w:type="spellStart"/>
+      <w:r>
+        <w:rPr>
+          <w:lang w:val="en-GB"/>
+        </w:rPr>
+        <w:t>enqounter</w:t>
+      </w:r>
+      <w:proofErr w:type="spellEnd"/>
+      <w:r>
+        <w:rPr>
+          <w:lang w:val="en-GB"/>
+        </w:rPr>
+        <w:t xml:space="preserve">, Potion, Special drops, Flare in the </w:t>
+      </w:r>
+      <w:proofErr w:type="spellStart"/>
+      <w:r>
+        <w:rPr>
+          <w:lang w:val="en-GB"/>
+        </w:rPr>
+        <w:t>stearhut</w:t>
+      </w:r>
+      <w:proofErr w:type="spellEnd"/>
+      <w:r>
+        <w:rPr>
+          <w:lang w:val="en-GB"/>
+        </w:rPr>
+        <w:t>)</w:t>
+      </w:r>
+      <w:r>
+        <w:rPr>
+          <w:lang w:val="en-GB"/>
+        </w:rPr>
+        <w:t xml:space="preserve"> </w:t>
+      </w:r>
+    </w:p>
+    <w:p>
+      <w:pPr>
+        <w:rPr>
+          <w:lang w:val="en-GB"/>
+        </w:rPr>
+      </w:pPr>
+      <w:r>
+        <w:rPr>
+          <w:lang w:val="en-GB"/>
+        </w:rPr>
+        <w:t xml:space="preserve">(Black potion </w:t>
+      </w:r>
+      <w:r>
+        <w:rPr>
+          <w:lang w:val="en-GB"/>
+        </w:rPr>
+        <w:sym w:font="Wingdings" w:char="F0E0"/>
+      </w:r>
+      <w:r>
+        <w:rPr>
+          <w:lang w:val="en-GB"/>
+        </w:rPr>
+        <w:t xml:space="preserve"> reset you`re stats)</w:t>
+      </w:r>
+    </w:p>
+    <w:p>
+      <w:pPr>
+        <w:rPr>
+          <w:lang w:val="en-GB"/>
+        </w:rPr>
+      </w:pPr>
+      <w:r>
+        <w:rPr>
+          <w:lang w:val="en-GB"/>
+        </w:rPr>
+        <w:t>-Big buff depending on potion effect</w:t>
       </w:r>
       <w:bookmarkStart w:id="0" w:name="_GoBack"/>
       <w:bookmarkEnd w:id="0"/>
@@ -25,60 +303,19 @@
           <w:lang w:val="en-GB"/>
         </w:rPr>
       </w:pPr>
-      <w:r>
-        <w:rPr>
-          <w:lang w:val="en-GB"/>
-        </w:rPr>
-        <w:t>-Balance for the weapons and the monsters</w:t>
-      </w:r>
-    </w:p>
-    <w:p>
-      <w:pPr>
-        <w:rPr>
-          <w:lang w:val="en-GB"/>
-        </w:rPr>
-      </w:pPr>
-      <w:r>
-        <w:rPr>
-          <w:lang w:val="en-GB"/>
-        </w:rPr>
-        <w:t xml:space="preserve">-Price changes depending on the monster gold </w:t>
-      </w:r>
-      <w:proofErr w:type="spellStart"/>
-      <w:r>
-        <w:rPr>
-          <w:lang w:val="en-GB"/>
-        </w:rPr>
-        <w:t>recive</w:t>
-      </w:r>
-      <w:proofErr w:type="spellEnd"/>
-      <w:r>
-        <w:rPr>
-          <w:lang w:val="en-GB"/>
-        </w:rPr>
-        <w:t xml:space="preserve"> </w:t>
-      </w:r>
-      <w:proofErr w:type="spellStart"/>
       <w:proofErr w:type="gramStart"/>
       <w:r>
         <w:rPr>
           <w:lang w:val="en-GB"/>
         </w:rPr>
-        <w:t>en</w:t>
-      </w:r>
-      <w:proofErr w:type="spellEnd"/>
-      <w:r>
-        <w:rPr>
-          <w:lang w:val="en-GB"/>
-        </w:rPr>
-        <w:t xml:space="preserve">  items</w:t>
+        <w:t>.Monster</w:t>
       </w:r>
       <w:proofErr w:type="gramEnd"/>
       <w:r>
         <w:rPr>
           <w:lang w:val="en-GB"/>
         </w:rPr>
-        <w:t xml:space="preserve"> drop</w:t>
+        <w:t xml:space="preserve"> buff</w:t>
       </w:r>
     </w:p>
     <w:p>
@@ -92,27 +329,43 @@
         <w:rPr>
           <w:lang w:val="en-GB"/>
         </w:rPr>
-        <w:t>-(</w:t>
+        <w:t>.Price</w:t>
       </w:r>
       <w:proofErr w:type="gramEnd"/>
       <w:r>
         <w:rPr>
           <w:lang w:val="en-GB"/>
         </w:rPr>
-        <w:t xml:space="preserve">BOSS MONSTERS </w:t>
-      </w:r>
-      <w:r>
-        <w:rPr>
-          <w:lang w:val="en-GB"/>
-        </w:rPr>
-        <w:sym w:font="Wingdings" w:char="F0E0"/>
-      </w:r>
-      <w:r>
-        <w:rPr>
-          <w:lang w:val="en-GB"/>
-        </w:rPr>
-        <w:t xml:space="preserve"> Before endings)</w:t>
-      </w:r>
+        <w:t xml:space="preserve"> buff</w:t>
+      </w:r>
+    </w:p>
+    <w:p>
+      <w:pPr>
+        <w:rPr>
+          <w:lang w:val="en-GB"/>
+        </w:rPr>
+      </w:pPr>
+      <w:proofErr w:type="gramStart"/>
+      <w:r>
+        <w:rPr>
+          <w:lang w:val="en-GB"/>
+        </w:rPr>
+        <w:t>.Potion</w:t>
+      </w:r>
+      <w:proofErr w:type="gramEnd"/>
+      <w:r>
+        <w:rPr>
+          <w:lang w:val="en-GB"/>
+        </w:rPr>
+        <w:t xml:space="preserve"> price buff !!!!!!</w:t>
+      </w:r>
+    </w:p>
+    <w:p>
+      <w:pPr>
+        <w:rPr>
+          <w:lang w:val="en-GB"/>
+        </w:rPr>
+      </w:pPr>
     </w:p>
     <w:p>
       <w:pPr>

</xml_diff>

<commit_message>
New locations and a new potion named the Black potion
</commit_message>
<xml_diff>
--- a/Eigen spel/Resterende ideeën voor de game.docx
+++ b/Eigen spel/Resterende ideeën voor de game.docx
@@ -104,198 +104,173 @@
         </w:rPr>
         <w:t xml:space="preserve"> Before endings)</w:t>
       </w:r>
-    </w:p>
-    <w:p>
-      <w:pPr>
-        <w:rPr>
-          <w:lang w:val="en-GB"/>
-        </w:rPr>
-      </w:pPr>
-      <w:r>
-        <w:rPr>
-          <w:lang w:val="en-GB"/>
-        </w:rPr>
-        <w:t>-More items for drops + Verity to the game</w:t>
-      </w:r>
-    </w:p>
-    <w:p>
-      <w:pPr>
-        <w:rPr>
-          <w:lang w:val="en-GB"/>
-        </w:rPr>
-      </w:pPr>
-      <w:r>
-        <w:rPr>
-          <w:lang w:val="en-GB"/>
-        </w:rPr>
-        <w:t>-</w:t>
-      </w:r>
-      <w:proofErr w:type="spellStart"/>
-      <w:r>
-        <w:rPr>
-          <w:lang w:val="en-GB"/>
-        </w:rPr>
-        <w:t>Expreince</w:t>
-      </w:r>
-      <w:proofErr w:type="spellEnd"/>
-      <w:r>
-        <w:rPr>
-          <w:lang w:val="en-GB"/>
-        </w:rPr>
-        <w:t xml:space="preserve"> </w:t>
-      </w:r>
-      <w:proofErr w:type="spellStart"/>
-      <w:r>
-        <w:rPr>
-          <w:lang w:val="en-GB"/>
-        </w:rPr>
-        <w:t>lvl</w:t>
-      </w:r>
-      <w:proofErr w:type="spellEnd"/>
-    </w:p>
-    <w:p>
-      <w:pPr>
-        <w:rPr>
-          <w:lang w:val="en-GB"/>
-        </w:rPr>
-      </w:pPr>
-      <w:r>
-        <w:rPr>
-          <w:lang w:val="en-GB"/>
-        </w:rPr>
-        <w:t>(</w:t>
-      </w:r>
-      <w:proofErr w:type="spellStart"/>
-      <w:r>
-        <w:rPr>
-          <w:lang w:val="en-GB"/>
-        </w:rPr>
-        <w:t>Abonded</w:t>
-      </w:r>
-      <w:proofErr w:type="spellEnd"/>
-      <w:r>
-        <w:rPr>
-          <w:lang w:val="en-GB"/>
-        </w:rPr>
-        <w:t xml:space="preserve"> aircraft carrier </w:t>
-      </w:r>
-      <w:r>
-        <w:rPr>
-          <w:lang w:val="en-GB"/>
-        </w:rPr>
-        <w:sym w:font="Wingdings" w:char="F0E0"/>
-      </w:r>
-      <w:r>
-        <w:rPr>
-          <w:lang w:val="en-GB"/>
-        </w:rPr>
-        <w:t xml:space="preserve"> Boss Kraken more monst</w:t>
-      </w:r>
-      <w:r>
-        <w:rPr>
-          <w:lang w:val="en-GB"/>
-        </w:rPr>
-        <w:t xml:space="preserve">ers) </w:t>
-      </w:r>
-    </w:p>
-    <w:p>
-      <w:pPr>
-        <w:rPr>
-          <w:lang w:val="en-GB"/>
-        </w:rPr>
-      </w:pPr>
-      <w:r>
-        <w:rPr>
-          <w:lang w:val="en-GB"/>
-        </w:rPr>
-        <w:t xml:space="preserve">(Carrier </w:t>
-      </w:r>
-      <w:r>
-        <w:rPr>
-          <w:lang w:val="en-GB"/>
-        </w:rPr>
-        <w:sym w:font="Wingdings" w:char="F0E0"/>
-      </w:r>
-      <w:r>
-        <w:rPr>
-          <w:lang w:val="en-GB"/>
-        </w:rPr>
-        <w:t xml:space="preserve"> Monster </w:t>
-      </w:r>
-      <w:proofErr w:type="spellStart"/>
-      <w:r>
-        <w:rPr>
-          <w:lang w:val="en-GB"/>
-        </w:rPr>
-        <w:t>enqounter</w:t>
-      </w:r>
-      <w:proofErr w:type="spellEnd"/>
-      <w:r>
-        <w:rPr>
-          <w:lang w:val="en-GB"/>
-        </w:rPr>
-        <w:t xml:space="preserve">, Potion, Special drops, Flare in the </w:t>
-      </w:r>
-      <w:proofErr w:type="spellStart"/>
-      <w:r>
-        <w:rPr>
-          <w:lang w:val="en-GB"/>
-        </w:rPr>
-        <w:t>stearhut</w:t>
-      </w:r>
-      <w:proofErr w:type="spellEnd"/>
-      <w:r>
-        <w:rPr>
-          <w:lang w:val="en-GB"/>
-        </w:rPr>
-        <w:t>)</w:t>
-      </w:r>
-      <w:r>
-        <w:rPr>
-          <w:lang w:val="en-GB"/>
-        </w:rPr>
-        <w:t xml:space="preserve"> </w:t>
-      </w:r>
-    </w:p>
-    <w:p>
-      <w:pPr>
-        <w:rPr>
-          <w:lang w:val="en-GB"/>
-        </w:rPr>
-      </w:pPr>
-      <w:r>
-        <w:rPr>
-          <w:lang w:val="en-GB"/>
-        </w:rPr>
-        <w:t xml:space="preserve">(Black potion </w:t>
-      </w:r>
-      <w:r>
-        <w:rPr>
-          <w:lang w:val="en-GB"/>
-        </w:rPr>
-        <w:sym w:font="Wingdings" w:char="F0E0"/>
-      </w:r>
-      <w:r>
-        <w:rPr>
-          <w:lang w:val="en-GB"/>
-        </w:rPr>
-        <w:t xml:space="preserve"> reset you`re stats)</w:t>
-      </w:r>
-    </w:p>
-    <w:p>
-      <w:pPr>
-        <w:rPr>
-          <w:lang w:val="en-GB"/>
-        </w:rPr>
-      </w:pPr>
-      <w:r>
-        <w:rPr>
-          <w:lang w:val="en-GB"/>
-        </w:rPr>
-        <w:t>-Big buff depending on potion effect</w:t>
-      </w:r>
       <w:bookmarkStart w:id="0" w:name="_GoBack"/>
       <w:bookmarkEnd w:id="0"/>
+    </w:p>
+    <w:p>
+      <w:pPr>
+        <w:rPr>
+          <w:lang w:val="en-GB"/>
+        </w:rPr>
+      </w:pPr>
+      <w:r>
+        <w:rPr>
+          <w:lang w:val="en-GB"/>
+        </w:rPr>
+        <w:t>-More items for drops + Verity to the game</w:t>
+      </w:r>
+    </w:p>
+    <w:p>
+      <w:pPr>
+        <w:rPr>
+          <w:lang w:val="en-GB"/>
+        </w:rPr>
+      </w:pPr>
+      <w:r>
+        <w:rPr>
+          <w:lang w:val="en-GB"/>
+        </w:rPr>
+        <w:t>-</w:t>
+      </w:r>
+      <w:proofErr w:type="spellStart"/>
+      <w:r>
+        <w:rPr>
+          <w:lang w:val="en-GB"/>
+        </w:rPr>
+        <w:t>Expreince</w:t>
+      </w:r>
+      <w:proofErr w:type="spellEnd"/>
+      <w:r>
+        <w:rPr>
+          <w:lang w:val="en-GB"/>
+        </w:rPr>
+        <w:t xml:space="preserve"> </w:t>
+      </w:r>
+      <w:proofErr w:type="spellStart"/>
+      <w:r>
+        <w:rPr>
+          <w:lang w:val="en-GB"/>
+        </w:rPr>
+        <w:t>lvl</w:t>
+      </w:r>
+      <w:proofErr w:type="spellEnd"/>
+    </w:p>
+    <w:p>
+      <w:pPr>
+        <w:rPr>
+          <w:lang w:val="en-GB"/>
+        </w:rPr>
+      </w:pPr>
+      <w:r>
+        <w:rPr>
+          <w:lang w:val="en-GB"/>
+        </w:rPr>
+        <w:t>(</w:t>
+      </w:r>
+      <w:proofErr w:type="spellStart"/>
+      <w:r>
+        <w:rPr>
+          <w:lang w:val="en-GB"/>
+        </w:rPr>
+        <w:t>Abonded</w:t>
+      </w:r>
+      <w:proofErr w:type="spellEnd"/>
+      <w:r>
+        <w:rPr>
+          <w:lang w:val="en-GB"/>
+        </w:rPr>
+        <w:t xml:space="preserve"> aircraft carrier </w:t>
+      </w:r>
+      <w:r>
+        <w:rPr>
+          <w:lang w:val="en-GB"/>
+        </w:rPr>
+        <w:sym w:font="Wingdings" w:char="F0E0"/>
+      </w:r>
+      <w:r>
+        <w:rPr>
+          <w:lang w:val="en-GB"/>
+        </w:rPr>
+        <w:t xml:space="preserve"> Boss Kraken more monst</w:t>
+      </w:r>
+      <w:r>
+        <w:rPr>
+          <w:lang w:val="en-GB"/>
+        </w:rPr>
+        <w:t xml:space="preserve">ers) </w:t>
+      </w:r>
+    </w:p>
+    <w:p>
+      <w:pPr>
+        <w:rPr>
+          <w:lang w:val="en-GB"/>
+        </w:rPr>
+      </w:pPr>
+      <w:r>
+        <w:rPr>
+          <w:lang w:val="en-GB"/>
+        </w:rPr>
+        <w:t xml:space="preserve">(Carrier </w:t>
+      </w:r>
+      <w:r>
+        <w:rPr>
+          <w:lang w:val="en-GB"/>
+        </w:rPr>
+        <w:sym w:font="Wingdings" w:char="F0E0"/>
+      </w:r>
+      <w:r>
+        <w:rPr>
+          <w:lang w:val="en-GB"/>
+        </w:rPr>
+        <w:t xml:space="preserve"> Monster </w:t>
+      </w:r>
+      <w:proofErr w:type="spellStart"/>
+      <w:r>
+        <w:rPr>
+          <w:lang w:val="en-GB"/>
+        </w:rPr>
+        <w:t>enqounter</w:t>
+      </w:r>
+      <w:proofErr w:type="spellEnd"/>
+      <w:r>
+        <w:rPr>
+          <w:lang w:val="en-GB"/>
+        </w:rPr>
+        <w:t xml:space="preserve">, Potion, Special drops, Flare in the </w:t>
+      </w:r>
+      <w:proofErr w:type="spellStart"/>
+      <w:r>
+        <w:rPr>
+          <w:lang w:val="en-GB"/>
+        </w:rPr>
+        <w:t>stearhut</w:t>
+      </w:r>
+      <w:proofErr w:type="spellEnd"/>
+      <w:r>
+        <w:rPr>
+          <w:lang w:val="en-GB"/>
+        </w:rPr>
+        <w:t>)</w:t>
+      </w:r>
+      <w:r>
+        <w:rPr>
+          <w:lang w:val="en-GB"/>
+        </w:rPr>
+        <w:t xml:space="preserve"> </w:t>
+      </w:r>
+    </w:p>
+    <w:p>
+      <w:pPr>
+        <w:rPr>
+          <w:lang w:val="en-GB"/>
+        </w:rPr>
+      </w:pPr>
+      <w:r>
+        <w:rPr>
+          <w:lang w:val="en-GB"/>
+        </w:rPr>
+        <w:t>-Big buff depending on potion effect</w:t>
+      </w:r>
     </w:p>
     <w:p>
       <w:pPr>

</xml_diff>